<commit_message>
Before change properties file implementation
</commit_message>
<xml_diff>
--- a/docs/Logistic Application by Spring Boot.docx
+++ b/docs/Logistic Application by Spring Boot.docx
@@ -8,7 +8,10 @@
         <w:jc w:val="center"/>
       </w:pPr>
       <w:r>
-        <w:t>Logistic Application by Spring Boot</w:t>
+        <w:t>Logistic App</w:t>
+      </w:r>
+      <w:r>
+        <w:t xml:space="preserve"> by Spring Boot</w:t>
       </w:r>
     </w:p>
     <w:p>
@@ -18,6 +21,7 @@
           <w:ilvl w:val="0"/>
           <w:numId w:val="1"/>
         </w:numPr>
+        <w:spacing w:after="240"/>
       </w:pPr>
       <w:r>
         <w:t xml:space="preserve">Build </w:t>
@@ -80,8 +84,8 @@
       <w:r>
         <w:drawing>
           <wp:inline distT="0" distB="0" distL="0" distR="0" wp14:anchorId="788F1C3A" wp14:editId="3C378283">
-            <wp:extent cx="2596613" cy="2276475"/>
-            <wp:effectExtent l="0" t="0" r="0" b="0"/>
+            <wp:extent cx="3180080" cy="2788007"/>
+            <wp:effectExtent l="0" t="0" r="1270" b="0"/>
             <wp:docPr id="1" name="Picture 1"/>
             <wp:cNvGraphicFramePr>
               <a:graphicFrameLocks xmlns:a="http://schemas.openxmlformats.org/drawingml/2006/main" noChangeAspect="1"/>
@@ -102,7 +106,7 @@
                   <pic:spPr>
                     <a:xfrm>
                       <a:off x="0" y="0"/>
-                      <a:ext cx="2606958" cy="2285545"/>
+                      <a:ext cx="3194864" cy="2800969"/>
                     </a:xfrm>
                     <a:prstGeom prst="rect">
                       <a:avLst/>
@@ -124,12 +128,14 @@
         </w:numPr>
       </w:pPr>
       <w:r>
-        <w:t>In Edit configuration and lunch window, type “</w:t>
+        <w:t>In Edit Configuration</w:t>
+      </w:r>
+      <w:r>
+        <w:t xml:space="preserve"> window, type “</w:t>
       </w:r>
       <w:r>
         <w:rPr>
-          <w:i/>
-          <w:iCs/>
+          <w:rFonts w:ascii="Consolas" w:hAnsi="Consolas"/>
           <w:color w:val="0070C0"/>
         </w:rPr>
         <w:t>clean install -</w:t>
@@ -137,8 +143,7 @@
       <w:proofErr w:type="spellStart"/>
       <w:r>
         <w:rPr>
-          <w:i/>
-          <w:iCs/>
+          <w:rFonts w:ascii="Consolas" w:hAnsi="Consolas"/>
           <w:color w:val="0070C0"/>
         </w:rPr>
         <w:t>Dgpg.skip</w:t>
@@ -146,8 +151,7 @@
       <w:proofErr w:type="spellEnd"/>
       <w:r>
         <w:rPr>
-          <w:i/>
-          <w:iCs/>
+          <w:rFonts w:ascii="Consolas" w:hAnsi="Consolas"/>
           <w:color w:val="0070C0"/>
         </w:rPr>
         <w:t>=true -</w:t>
@@ -155,8 +159,7 @@
       <w:proofErr w:type="spellStart"/>
       <w:r>
         <w:rPr>
-          <w:i/>
-          <w:iCs/>
+          <w:rFonts w:ascii="Consolas" w:hAnsi="Consolas"/>
           <w:color w:val="0070C0"/>
         </w:rPr>
         <w:t>DskipTests</w:t>
@@ -164,8 +167,7 @@
       <w:proofErr w:type="spellEnd"/>
       <w:r>
         <w:rPr>
-          <w:i/>
-          <w:iCs/>
+          <w:rFonts w:ascii="Consolas" w:hAnsi="Consolas"/>
           <w:color w:val="0070C0"/>
         </w:rPr>
         <w:t>=true -</w:t>
@@ -173,8 +175,7 @@
       <w:proofErr w:type="spellStart"/>
       <w:r>
         <w:rPr>
-          <w:i/>
-          <w:iCs/>
+          <w:rFonts w:ascii="Consolas" w:hAnsi="Consolas"/>
           <w:color w:val="0070C0"/>
         </w:rPr>
         <w:t>Dmaven.javadoc.skip</w:t>
@@ -182,8 +183,7 @@
       <w:proofErr w:type="spellEnd"/>
       <w:r>
         <w:rPr>
-          <w:i/>
-          <w:iCs/>
+          <w:rFonts w:ascii="Consolas" w:hAnsi="Consolas"/>
           <w:color w:val="0070C0"/>
         </w:rPr>
         <w:t>=true</w:t>
@@ -201,8 +201,8 @@
       <w:r>
         <w:drawing>
           <wp:inline distT="0" distB="0" distL="0" distR="0" wp14:anchorId="0DD479B5" wp14:editId="4030DB8A">
-            <wp:extent cx="2295491" cy="2681288"/>
-            <wp:effectExtent l="0" t="0" r="0" b="5080"/>
+            <wp:extent cx="2971800" cy="3471263"/>
+            <wp:effectExtent l="0" t="0" r="0" b="0"/>
             <wp:docPr id="2" name="Picture 2"/>
             <wp:cNvGraphicFramePr>
               <a:graphicFrameLocks xmlns:a="http://schemas.openxmlformats.org/drawingml/2006/main" noChangeAspect="1"/>
@@ -223,7 +223,7 @@
                   <pic:spPr>
                     <a:xfrm>
                       <a:off x="0" y="0"/>
-                      <a:ext cx="2303395" cy="2690520"/>
+                      <a:ext cx="2998652" cy="3502628"/>
                     </a:xfrm>
                     <a:prstGeom prst="rect">
                       <a:avLst/>
@@ -245,6 +245,7 @@
         </w:numPr>
       </w:pPr>
       <w:r>
+        <w:lastRenderedPageBreak/>
         <w:t xml:space="preserve">If </w:t>
       </w:r>
       <w:proofErr w:type="spellStart"/>
@@ -263,11 +264,10 @@
         <w:contextualSpacing w:val="0"/>
       </w:pPr>
       <w:r>
-        <w:lastRenderedPageBreak/>
         <w:drawing>
           <wp:inline distT="0" distB="0" distL="0" distR="0" wp14:anchorId="4C5C25D7" wp14:editId="6627BD8E">
-            <wp:extent cx="2371725" cy="1453948"/>
-            <wp:effectExtent l="0" t="0" r="0" b="0"/>
+            <wp:extent cx="2759455" cy="1691640"/>
+            <wp:effectExtent l="0" t="0" r="3175" b="3810"/>
             <wp:docPr id="3" name="Picture 3"/>
             <wp:cNvGraphicFramePr>
               <a:graphicFrameLocks xmlns:a="http://schemas.openxmlformats.org/drawingml/2006/main" noChangeAspect="1"/>
@@ -288,7 +288,7 @@
                   <pic:spPr>
                     <a:xfrm>
                       <a:off x="0" y="0"/>
-                      <a:ext cx="2385849" cy="1462607"/>
+                      <a:ext cx="2779908" cy="1704178"/>
                     </a:xfrm>
                     <a:prstGeom prst="rect">
                       <a:avLst/>
@@ -351,9 +351,369 @@
           <w:ilvl w:val="0"/>
           <w:numId w:val="1"/>
         </w:numPr>
-      </w:pPr>
+        <w:spacing w:after="240"/>
+      </w:pPr>
+      <w:r>
+        <w:t>Run Logistics app with</w:t>
+      </w:r>
+      <w:r>
+        <w:t xml:space="preserve"> the property file</w:t>
+      </w:r>
+    </w:p>
+    <w:p>
+      <w:pPr>
+        <w:pStyle w:val="ListParagraph"/>
+        <w:numPr>
+          <w:ilvl w:val="0"/>
+          <w:numId w:val="5"/>
+        </w:numPr>
+      </w:pPr>
+      <w:r>
+        <w:t>Right click at the Logistics app project</w:t>
+      </w:r>
+    </w:p>
+    <w:p>
+      <w:pPr>
+        <w:pStyle w:val="ListParagraph"/>
+        <w:numPr>
+          <w:ilvl w:val="0"/>
+          <w:numId w:val="5"/>
+        </w:numPr>
+      </w:pPr>
+      <w:r>
+        <w:t xml:space="preserve">Select </w:t>
+      </w:r>
+      <w:r>
+        <w:rPr>
+          <w:i/>
+          <w:iCs/>
+          <w:color w:val="0070C0"/>
+        </w:rPr>
+        <w:t>Run as -&gt; Run Configurations…</w:t>
+      </w:r>
+    </w:p>
+    <w:p>
+      <w:pPr>
+        <w:pStyle w:val="ListParagraph"/>
+        <w:spacing w:before="240" w:after="120"/>
+        <w:contextualSpacing w:val="0"/>
+      </w:pPr>
+      <w:r>
+        <w:drawing>
+          <wp:inline distT="0" distB="0" distL="0" distR="0" wp14:anchorId="5DB90E75" wp14:editId="387E004A">
+            <wp:extent cx="3202184" cy="2016760"/>
+            <wp:effectExtent l="0" t="0" r="0" b="2540"/>
+            <wp:docPr id="4" name="Picture 4"/>
+            <wp:cNvGraphicFramePr>
+              <a:graphicFrameLocks xmlns:a="http://schemas.openxmlformats.org/drawingml/2006/main" noChangeAspect="1"/>
+            </wp:cNvGraphicFramePr>
+            <a:graphic xmlns:a="http://schemas.openxmlformats.org/drawingml/2006/main">
+              <a:graphicData uri="http://schemas.openxmlformats.org/drawingml/2006/picture">
+                <pic:pic xmlns:pic="http://schemas.openxmlformats.org/drawingml/2006/picture">
+                  <pic:nvPicPr>
+                    <pic:cNvPr id="1" name=""/>
+                    <pic:cNvPicPr/>
+                  </pic:nvPicPr>
+                  <pic:blipFill>
+                    <a:blip r:embed="rId8"/>
+                    <a:stretch>
+                      <a:fillRect/>
+                    </a:stretch>
+                  </pic:blipFill>
+                  <pic:spPr>
+                    <a:xfrm>
+                      <a:off x="0" y="0"/>
+                      <a:ext cx="3226277" cy="2031934"/>
+                    </a:xfrm>
+                    <a:prstGeom prst="rect">
+                      <a:avLst/>
+                    </a:prstGeom>
+                  </pic:spPr>
+                </pic:pic>
+              </a:graphicData>
+            </a:graphic>
+          </wp:inline>
+        </w:drawing>
+      </w:r>
+    </w:p>
+    <w:p>
+      <w:pPr>
+        <w:pStyle w:val="ListParagraph"/>
+        <w:numPr>
+          <w:ilvl w:val="0"/>
+          <w:numId w:val="5"/>
+        </w:numPr>
+      </w:pPr>
+      <w:r>
+        <w:t xml:space="preserve">In Run Configurations window, click </w:t>
+      </w:r>
+      <w:r>
+        <w:rPr>
+          <w:i/>
+          <w:iCs/>
+          <w:color w:val="0070C0"/>
+        </w:rPr>
+        <w:t>Spring Boot App</w:t>
+      </w:r>
+      <w:r>
+        <w:t xml:space="preserve"> then click </w:t>
+      </w:r>
+      <w:r>
+        <w:rPr>
+          <w:i/>
+          <w:iCs/>
+          <w:color w:val="0070C0"/>
+        </w:rPr>
+        <w:t>New Configuration</w:t>
+      </w:r>
+      <w:r>
+        <w:t xml:space="preserve"> icon</w:t>
+      </w:r>
+    </w:p>
+    <w:p>
+      <w:pPr>
+        <w:pStyle w:val="ListParagraph"/>
+        <w:spacing w:before="240" w:after="120"/>
+        <w:contextualSpacing w:val="0"/>
+      </w:pPr>
+      <w:r>
+        <w:drawing>
+          <wp:inline distT="0" distB="0" distL="0" distR="0" wp14:anchorId="60AB5F7F" wp14:editId="159DB5E8">
+            <wp:extent cx="2595546" cy="2362200"/>
+            <wp:effectExtent l="0" t="0" r="0" b="0"/>
+            <wp:docPr id="5" name="Picture 5"/>
+            <wp:cNvGraphicFramePr>
+              <a:graphicFrameLocks xmlns:a="http://schemas.openxmlformats.org/drawingml/2006/main" noChangeAspect="1"/>
+            </wp:cNvGraphicFramePr>
+            <a:graphic xmlns:a="http://schemas.openxmlformats.org/drawingml/2006/main">
+              <a:graphicData uri="http://schemas.openxmlformats.org/drawingml/2006/picture">
+                <pic:pic xmlns:pic="http://schemas.openxmlformats.org/drawingml/2006/picture">
+                  <pic:nvPicPr>
+                    <pic:cNvPr id="1" name=""/>
+                    <pic:cNvPicPr/>
+                  </pic:nvPicPr>
+                  <pic:blipFill rotWithShape="1">
+                    <a:blip r:embed="rId9"/>
+                    <a:srcRect b="17608"/>
+                    <a:stretch/>
+                  </pic:blipFill>
+                  <pic:spPr bwMode="auto">
+                    <a:xfrm>
+                      <a:off x="0" y="0"/>
+                      <a:ext cx="2610977" cy="2376244"/>
+                    </a:xfrm>
+                    <a:prstGeom prst="rect">
+                      <a:avLst/>
+                    </a:prstGeom>
+                    <a:ln>
+                      <a:noFill/>
+                    </a:ln>
+                    <a:extLst>
+                      <a:ext uri="{53640926-AAD7-44D8-BBD7-CCE9431645EC}">
+                        <a14:shadowObscured xmlns:a14="http://schemas.microsoft.com/office/drawing/2010/main"/>
+                      </a:ext>
+                    </a:extLst>
+                  </pic:spPr>
+                </pic:pic>
+              </a:graphicData>
+            </a:graphic>
+          </wp:inline>
+        </w:drawing>
+      </w:r>
+    </w:p>
+    <w:p>
+      <w:pPr>
+        <w:pStyle w:val="ListParagraph"/>
+        <w:numPr>
+          <w:ilvl w:val="0"/>
+          <w:numId w:val="5"/>
+        </w:numPr>
+      </w:pPr>
+      <w:r>
+        <w:lastRenderedPageBreak/>
+        <w:t>Type “</w:t>
+      </w:r>
+      <w:proofErr w:type="spellStart"/>
+      <w:r>
+        <w:rPr>
+          <w:rFonts w:ascii="Consolas" w:hAnsi="Consolas"/>
+          <w:color w:val="0070C0"/>
+        </w:rPr>
+        <w:t>LogisticsApplication</w:t>
+      </w:r>
+      <w:proofErr w:type="spellEnd"/>
+      <w:r>
+        <w:t xml:space="preserve">” for Name and Main type, and select </w:t>
+      </w:r>
+      <w:r>
+        <w:rPr>
+          <w:i/>
+          <w:iCs/>
+          <w:color w:val="0070C0"/>
+        </w:rPr>
+        <w:t>multi-objective-logistics</w:t>
+      </w:r>
+      <w:r>
+        <w:t xml:space="preserve"> for Project</w:t>
+      </w:r>
+    </w:p>
+    <w:p>
+      <w:pPr>
+        <w:pStyle w:val="ListParagraph"/>
+        <w:spacing w:before="240" w:after="120"/>
+        <w:contextualSpacing w:val="0"/>
+      </w:pPr>
+      <w:r>
+        <w:drawing>
+          <wp:inline distT="0" distB="0" distL="0" distR="0" wp14:anchorId="21703D07" wp14:editId="2CA1F3E7">
+            <wp:extent cx="3901440" cy="2715169"/>
+            <wp:effectExtent l="0" t="0" r="3810" b="9525"/>
+            <wp:docPr id="6" name="Picture 6"/>
+            <wp:cNvGraphicFramePr>
+              <a:graphicFrameLocks xmlns:a="http://schemas.openxmlformats.org/drawingml/2006/main" noChangeAspect="1"/>
+            </wp:cNvGraphicFramePr>
+            <a:graphic xmlns:a="http://schemas.openxmlformats.org/drawingml/2006/main">
+              <a:graphicData uri="http://schemas.openxmlformats.org/drawingml/2006/picture">
+                <pic:pic xmlns:pic="http://schemas.openxmlformats.org/drawingml/2006/picture">
+                  <pic:nvPicPr>
+                    <pic:cNvPr id="1" name=""/>
+                    <pic:cNvPicPr/>
+                  </pic:nvPicPr>
+                  <pic:blipFill>
+                    <a:blip r:embed="rId10"/>
+                    <a:stretch>
+                      <a:fillRect/>
+                    </a:stretch>
+                  </pic:blipFill>
+                  <pic:spPr>
+                    <a:xfrm>
+                      <a:off x="0" y="0"/>
+                      <a:ext cx="3909021" cy="2720445"/>
+                    </a:xfrm>
+                    <a:prstGeom prst="rect">
+                      <a:avLst/>
+                    </a:prstGeom>
+                  </pic:spPr>
+                </pic:pic>
+              </a:graphicData>
+            </a:graphic>
+          </wp:inline>
+        </w:drawing>
+      </w:r>
+    </w:p>
+    <w:p>
+      <w:pPr>
+        <w:pStyle w:val="ListParagraph"/>
+        <w:numPr>
+          <w:ilvl w:val="0"/>
+          <w:numId w:val="5"/>
+        </w:numPr>
+      </w:pPr>
+      <w:r>
+        <w:t>Click Arguments tab, and type “</w:t>
+      </w:r>
+      <w:r>
+        <w:rPr>
+          <w:rFonts w:ascii="Consolas" w:hAnsi="Consolas"/>
+          <w:color w:val="0070C0"/>
+        </w:rPr>
+        <w:t>-</w:t>
+      </w:r>
+      <w:r>
+        <w:rPr>
+          <w:rFonts w:ascii="Consolas" w:hAnsi="Consolas"/>
+          <w:color w:val="0070C0"/>
+        </w:rPr>
+        <w:t>-</w:t>
+      </w:r>
+      <w:r>
+        <w:rPr>
+          <w:rFonts w:ascii="Consolas" w:hAnsi="Consolas"/>
+          <w:color w:val="0070C0"/>
+        </w:rPr>
+        <w:t>file=D:\Users\pwangsom\git\multi-objective-logistics\files\logistics.properties</w:t>
+      </w:r>
+      <w:r>
+        <w:t>” referring to</w:t>
+      </w:r>
+      <w:r>
+        <w:t xml:space="preserve"> the property file</w:t>
+      </w:r>
       <w:bookmarkStart w:id="0" w:name="_GoBack"/>
       <w:bookmarkEnd w:id="0"/>
+      <w:r>
+        <w:t xml:space="preserve">, and then click </w:t>
+      </w:r>
+      <w:r>
+        <w:rPr>
+          <w:i/>
+          <w:iCs/>
+          <w:color w:val="0070C0"/>
+        </w:rPr>
+        <w:t>Run</w:t>
+      </w:r>
+    </w:p>
+    <w:p>
+      <w:pPr>
+        <w:pStyle w:val="ListParagraph"/>
+        <w:spacing w:before="240" w:after="120"/>
+        <w:contextualSpacing w:val="0"/>
+      </w:pPr>
+      <w:r>
+        <w:drawing>
+          <wp:inline distT="0" distB="0" distL="0" distR="0" wp14:anchorId="68BB3620" wp14:editId="0484D5D3">
+            <wp:extent cx="3743960" cy="2825171"/>
+            <wp:effectExtent l="0" t="0" r="8890" b="0"/>
+            <wp:docPr id="8" name="Picture 8"/>
+            <wp:cNvGraphicFramePr>
+              <a:graphicFrameLocks xmlns:a="http://schemas.openxmlformats.org/drawingml/2006/main" noChangeAspect="1"/>
+            </wp:cNvGraphicFramePr>
+            <a:graphic xmlns:a="http://schemas.openxmlformats.org/drawingml/2006/main">
+              <a:graphicData uri="http://schemas.openxmlformats.org/drawingml/2006/picture">
+                <pic:pic xmlns:pic="http://schemas.openxmlformats.org/drawingml/2006/picture">
+                  <pic:nvPicPr>
+                    <pic:cNvPr id="1" name=""/>
+                    <pic:cNvPicPr/>
+                  </pic:nvPicPr>
+                  <pic:blipFill>
+                    <a:blip r:embed="rId11"/>
+                    <a:stretch>
+                      <a:fillRect/>
+                    </a:stretch>
+                  </pic:blipFill>
+                  <pic:spPr>
+                    <a:xfrm>
+                      <a:off x="0" y="0"/>
+                      <a:ext cx="3760662" cy="2837774"/>
+                    </a:xfrm>
+                    <a:prstGeom prst="rect">
+                      <a:avLst/>
+                    </a:prstGeom>
+                  </pic:spPr>
+                </pic:pic>
+              </a:graphicData>
+            </a:graphic>
+          </wp:inline>
+        </w:drawing>
+      </w:r>
+    </w:p>
+    <w:p>
+      <w:pPr>
+        <w:pStyle w:val="ListParagraph"/>
+        <w:numPr>
+          <w:ilvl w:val="0"/>
+          <w:numId w:val="5"/>
+        </w:numPr>
+      </w:pPr>
+    </w:p>
+    <w:p>
+      <w:pPr>
+        <w:pStyle w:val="ListParagraph"/>
+        <w:numPr>
+          <w:ilvl w:val="0"/>
+          <w:numId w:val="5"/>
+        </w:numPr>
+      </w:pPr>
     </w:p>
     <w:sectPr>
       <w:pgSz w:w="12240" w:h="15840"/>
@@ -635,6 +995,95 @@
     </w:lvl>
   </w:abstractNum>
   <w:abstractNum w:abstractNumId="3" w15:restartNumberingAfterBreak="0">
+    <w:nsid w:val="47FB1FBB"/>
+    <w:multiLevelType w:val="hybridMultilevel"/>
+    <w:tmpl w:val="DCB24BA8"/>
+    <w:lvl w:ilvl="0" w:tplc="0409000F">
+      <w:start w:val="1"/>
+      <w:numFmt w:val="decimal"/>
+      <w:lvlText w:val="%1."/>
+      <w:lvlJc w:val="left"/>
+      <w:pPr>
+        <w:ind w:left="720" w:hanging="360"/>
+      </w:pPr>
+      <w:rPr>
+        <w:rFonts w:hint="default"/>
+      </w:rPr>
+    </w:lvl>
+    <w:lvl w:ilvl="1" w:tplc="04090019" w:tentative="1">
+      <w:start w:val="1"/>
+      <w:numFmt w:val="lowerLetter"/>
+      <w:lvlText w:val="%2."/>
+      <w:lvlJc w:val="left"/>
+      <w:pPr>
+        <w:ind w:left="1440" w:hanging="360"/>
+      </w:pPr>
+    </w:lvl>
+    <w:lvl w:ilvl="2" w:tplc="0409001B" w:tentative="1">
+      <w:start w:val="1"/>
+      <w:numFmt w:val="lowerRoman"/>
+      <w:lvlText w:val="%3."/>
+      <w:lvlJc w:val="right"/>
+      <w:pPr>
+        <w:ind w:left="2160" w:hanging="180"/>
+      </w:pPr>
+    </w:lvl>
+    <w:lvl w:ilvl="3" w:tplc="0409000F" w:tentative="1">
+      <w:start w:val="1"/>
+      <w:numFmt w:val="decimal"/>
+      <w:lvlText w:val="%4."/>
+      <w:lvlJc w:val="left"/>
+      <w:pPr>
+        <w:ind w:left="2880" w:hanging="360"/>
+      </w:pPr>
+    </w:lvl>
+    <w:lvl w:ilvl="4" w:tplc="04090019" w:tentative="1">
+      <w:start w:val="1"/>
+      <w:numFmt w:val="lowerLetter"/>
+      <w:lvlText w:val="%5."/>
+      <w:lvlJc w:val="left"/>
+      <w:pPr>
+        <w:ind w:left="3600" w:hanging="360"/>
+      </w:pPr>
+    </w:lvl>
+    <w:lvl w:ilvl="5" w:tplc="0409001B" w:tentative="1">
+      <w:start w:val="1"/>
+      <w:numFmt w:val="lowerRoman"/>
+      <w:lvlText w:val="%6."/>
+      <w:lvlJc w:val="right"/>
+      <w:pPr>
+        <w:ind w:left="4320" w:hanging="180"/>
+      </w:pPr>
+    </w:lvl>
+    <w:lvl w:ilvl="6" w:tplc="0409000F" w:tentative="1">
+      <w:start w:val="1"/>
+      <w:numFmt w:val="decimal"/>
+      <w:lvlText w:val="%7."/>
+      <w:lvlJc w:val="left"/>
+      <w:pPr>
+        <w:ind w:left="5040" w:hanging="360"/>
+      </w:pPr>
+    </w:lvl>
+    <w:lvl w:ilvl="7" w:tplc="04090019" w:tentative="1">
+      <w:start w:val="1"/>
+      <w:numFmt w:val="lowerLetter"/>
+      <w:lvlText w:val="%8."/>
+      <w:lvlJc w:val="left"/>
+      <w:pPr>
+        <w:ind w:left="5760" w:hanging="360"/>
+      </w:pPr>
+    </w:lvl>
+    <w:lvl w:ilvl="8" w:tplc="0409001B" w:tentative="1">
+      <w:start w:val="1"/>
+      <w:numFmt w:val="lowerRoman"/>
+      <w:lvlText w:val="%9."/>
+      <w:lvlJc w:val="right"/>
+      <w:pPr>
+        <w:ind w:left="6480" w:hanging="180"/>
+      </w:pPr>
+    </w:lvl>
+  </w:abstractNum>
+  <w:abstractNum w:abstractNumId="4" w15:restartNumberingAfterBreak="0">
     <w:nsid w:val="5FC674C6"/>
     <w:multiLevelType w:val="hybridMultilevel"/>
     <w:tmpl w:val="14D0EAE8"/>
@@ -730,10 +1179,13 @@
     <w:abstractNumId w:val="1"/>
   </w:num>
   <w:num w:numId="3">
-    <w:abstractNumId w:val="3"/>
+    <w:abstractNumId w:val="4"/>
   </w:num>
   <w:num w:numId="4">
     <w:abstractNumId w:val="2"/>
+  </w:num>
+  <w:num w:numId="5">
+    <w:abstractNumId w:val="3"/>
   </w:num>
 </w:numbering>
 </file>

</xml_diff>

<commit_message>
Implement property file by spring.config.location
</commit_message>
<xml_diff>
--- a/docs/Logistic Application by Spring Boot.docx
+++ b/docs/Logistic Application by Spring Boot.docx
@@ -357,7 +357,13 @@
         <w:t>Run Logistics app with</w:t>
       </w:r>
       <w:r>
-        <w:t xml:space="preserve"> the property file</w:t>
+        <w:t xml:space="preserve"> the</w:t>
+      </w:r>
+      <w:r>
+        <w:t xml:space="preserve"> external</w:t>
+      </w:r>
+      <w:r>
+        <w:t xml:space="preserve"> property file</w:t>
       </w:r>
     </w:p>
     <w:p>
@@ -610,61 +616,153 @@
         </w:numPr>
       </w:pPr>
       <w:r>
-        <w:t>Click Arguments tab, and type “</w:t>
-      </w:r>
-      <w:r>
-        <w:rPr>
-          <w:rFonts w:ascii="Consolas" w:hAnsi="Consolas"/>
-          <w:color w:val="0070C0"/>
-        </w:rPr>
-        <w:t>-</w:t>
-      </w:r>
-      <w:r>
-        <w:rPr>
-          <w:rFonts w:ascii="Consolas" w:hAnsi="Consolas"/>
-          <w:color w:val="0070C0"/>
-        </w:rPr>
-        <w:t>-</w:t>
-      </w:r>
-      <w:r>
-        <w:rPr>
-          <w:rFonts w:ascii="Consolas" w:hAnsi="Consolas"/>
-          <w:color w:val="0070C0"/>
-        </w:rPr>
-        <w:t>file=D:\Users\pwangsom\git\multi-objective-logistics\files\logistics.properties</w:t>
-      </w:r>
-      <w:r>
-        <w:t>” referring to</w:t>
-      </w:r>
-      <w:r>
-        <w:t xml:space="preserve"> the property file</w:t>
-      </w:r>
-      <w:bookmarkStart w:id="0" w:name="_GoBack"/>
-      <w:bookmarkEnd w:id="0"/>
-      <w:r>
-        <w:t xml:space="preserve">, and then click </w:t>
-      </w:r>
-      <w:r>
-        <w:rPr>
-          <w:i/>
-          <w:iCs/>
-          <w:color w:val="0070C0"/>
-        </w:rPr>
-        <w:t>Run</w:t>
+        <w:t>If we would like to refer the external file “</w:t>
+      </w:r>
+      <w:proofErr w:type="spellStart"/>
+      <w:r>
+        <w:rPr>
+          <w:rFonts w:ascii="Consolas" w:hAnsi="Consolas"/>
+          <w:color w:val="0070C0"/>
+        </w:rPr>
+        <w:t>logistics.properties</w:t>
+      </w:r>
+      <w:proofErr w:type="spellEnd"/>
+      <w:r>
+        <w:t>” in the directory “</w:t>
+      </w:r>
+      <w:r>
+        <w:rPr>
+          <w:rFonts w:ascii="Consolas" w:hAnsi="Consolas"/>
+          <w:color w:val="0070C0"/>
+        </w:rPr>
+        <w:t>D:\Users\</w:t>
+      </w:r>
+      <w:proofErr w:type="spellStart"/>
+      <w:r>
+        <w:rPr>
+          <w:rFonts w:ascii="Consolas" w:hAnsi="Consolas"/>
+          <w:color w:val="0070C0"/>
+        </w:rPr>
+        <w:t>pwangsom</w:t>
+      </w:r>
+      <w:proofErr w:type="spellEnd"/>
+      <w:r>
+        <w:rPr>
+          <w:rFonts w:ascii="Consolas" w:hAnsi="Consolas"/>
+          <w:color w:val="0070C0"/>
+        </w:rPr>
+        <w:t>\</w:t>
+      </w:r>
+      <w:proofErr w:type="spellStart"/>
+      <w:r>
+        <w:rPr>
+          <w:rFonts w:ascii="Consolas" w:hAnsi="Consolas"/>
+          <w:color w:val="0070C0"/>
+        </w:rPr>
+        <w:t>git</w:t>
+      </w:r>
+      <w:proofErr w:type="spellEnd"/>
+      <w:r>
+        <w:rPr>
+          <w:rFonts w:ascii="Consolas" w:hAnsi="Consolas"/>
+          <w:color w:val="0070C0"/>
+        </w:rPr>
+        <w:t>\multi-objective-logistics\files\</w:t>
+      </w:r>
+      <w:r>
+        <w:t>”, we have to define runtime environment by clicking at Environment tab and then type variable as follows:</w:t>
       </w:r>
     </w:p>
     <w:p>
       <w:pPr>
         <w:pStyle w:val="ListParagraph"/>
-        <w:spacing w:before="240" w:after="120"/>
-        <w:contextualSpacing w:val="0"/>
+        <w:numPr>
+          <w:ilvl w:val="1"/>
+          <w:numId w:val="5"/>
+        </w:numPr>
+        <w:rPr>
+          <w:rFonts w:ascii="Consolas" w:hAnsi="Consolas"/>
+          <w:color w:val="0070C0"/>
+          <w:sz w:val="16"/>
+          <w:szCs w:val="16"/>
+        </w:rPr>
+      </w:pPr>
+      <w:proofErr w:type="spellStart"/>
+      <w:r>
+        <w:rPr>
+          <w:rFonts w:ascii="Consolas" w:hAnsi="Consolas"/>
+          <w:color w:val="0070C0"/>
+          <w:sz w:val="16"/>
+          <w:szCs w:val="16"/>
+        </w:rPr>
+        <w:t>spring.config.location</w:t>
+      </w:r>
+      <w:proofErr w:type="spellEnd"/>
+      <w:r>
+        <w:rPr>
+          <w:rFonts w:ascii="Consolas" w:hAnsi="Consolas"/>
+          <w:color w:val="0070C0"/>
+          <w:sz w:val="16"/>
+          <w:szCs w:val="16"/>
+        </w:rPr>
+        <w:tab/>
+        <w:t>classpath:/,file:///D:/Users/pwangsom/git/multi-objective-logistics/files/</w:t>
+      </w:r>
+    </w:p>
+    <w:p>
+      <w:pPr>
+        <w:pStyle w:val="ListParagraph"/>
+        <w:numPr>
+          <w:ilvl w:val="1"/>
+          <w:numId w:val="5"/>
+        </w:numPr>
+        <w:rPr>
+          <w:rFonts w:ascii="Consolas" w:hAnsi="Consolas"/>
+          <w:color w:val="0070C0"/>
+          <w:sz w:val="16"/>
+          <w:szCs w:val="16"/>
+        </w:rPr>
+      </w:pPr>
+      <w:r>
+        <w:rPr>
+          <w:rFonts w:ascii="Consolas" w:hAnsi="Consolas"/>
+          <w:color w:val="0070C0"/>
+          <w:sz w:val="16"/>
+          <w:szCs w:val="16"/>
+        </w:rPr>
+        <w:t>spring.config.name</w:t>
+      </w:r>
+      <w:r>
+        <w:rPr>
+          <w:rFonts w:ascii="Consolas" w:hAnsi="Consolas"/>
+          <w:color w:val="0070C0"/>
+          <w:sz w:val="16"/>
+          <w:szCs w:val="16"/>
+        </w:rPr>
+        <w:tab/>
+      </w:r>
+      <w:proofErr w:type="spellStart"/>
+      <w:r>
+        <w:rPr>
+          <w:rFonts w:ascii="Consolas" w:hAnsi="Consolas"/>
+          <w:color w:val="0070C0"/>
+          <w:sz w:val="16"/>
+          <w:szCs w:val="16"/>
+        </w:rPr>
+        <w:t>application,logistics</w:t>
+      </w:r>
+      <w:proofErr w:type="spellEnd"/>
+    </w:p>
+    <w:p>
+      <w:pPr>
+        <w:ind w:left="720"/>
       </w:pPr>
       <w:r>
         <w:drawing>
-          <wp:inline distT="0" distB="0" distL="0" distR="0" wp14:anchorId="68BB3620" wp14:editId="0484D5D3">
-            <wp:extent cx="3743960" cy="2825171"/>
-            <wp:effectExtent l="0" t="0" r="8890" b="0"/>
-            <wp:docPr id="8" name="Picture 8"/>
+          <wp:inline distT="0" distB="0" distL="0" distR="0" wp14:anchorId="371DD473" wp14:editId="4CEC66D6">
+            <wp:extent cx="3810000" cy="2524125"/>
+            <wp:effectExtent l="0" t="0" r="0" b="9525"/>
+            <wp:docPr id="9" name="Picture 9"/>
             <wp:cNvGraphicFramePr>
               <a:graphicFrameLocks xmlns:a="http://schemas.openxmlformats.org/drawingml/2006/main" noChangeAspect="1"/>
             </wp:cNvGraphicFramePr>
@@ -684,7 +782,7 @@
                   <pic:spPr>
                     <a:xfrm>
                       <a:off x="0" y="0"/>
-                      <a:ext cx="3760662" cy="2837774"/>
+                      <a:ext cx="3814589" cy="2527165"/>
                     </a:xfrm>
                     <a:prstGeom prst="rect">
                       <a:avLst/>
@@ -696,6 +794,17 @@
           </wp:inline>
         </w:drawing>
       </w:r>
+    </w:p>
+    <w:p>
+      <w:pPr>
+        <w:pStyle w:val="ListParagraph"/>
+        <w:numPr>
+          <w:ilvl w:val="0"/>
+          <w:numId w:val="5"/>
+        </w:numPr>
+      </w:pPr>
+      <w:bookmarkStart w:id="0" w:name="_GoBack"/>
+      <w:bookmarkEnd w:id="0"/>
     </w:p>
     <w:p>
       <w:pPr>
@@ -1010,7 +1119,7 @@
         <w:rFonts w:hint="default"/>
       </w:rPr>
     </w:lvl>
-    <w:lvl w:ilvl="1" w:tplc="04090019" w:tentative="1">
+    <w:lvl w:ilvl="1" w:tplc="04090019">
       <w:start w:val="1"/>
       <w:numFmt w:val="lowerLetter"/>
       <w:lvlText w:val="%2."/>

</xml_diff>